<commit_message>
Fin de la 1er séance, Squelette reseau presque terminé
</commit_message>
<xml_diff>
--- a/Adressage.docx
+++ b/Adressage.docx
@@ -89,7 +89,6 @@
       </w:r>
     </w:p>
     <w:p>
-      <w:bookmarkStart w:id="3" w:name="_GoBack"/>
       <w:r>
         <w:rPr>
           <w:noProof/>
@@ -188,11 +187,10 @@
           </mc:Fallback>
         </mc:AlternateContent>
       </w:r>
-      <w:bookmarkStart w:id="4" w:name="_Hlk506370432"/>
-      <w:bookmarkEnd w:id="3"/>
-    </w:p>
-    <w:p>
-      <w:bookmarkStart w:id="5" w:name="_Hlk506370416"/>
+      <w:bookmarkStart w:id="3" w:name="_Hlk506370432"/>
+    </w:p>
+    <w:p>
+      <w:bookmarkStart w:id="4" w:name="_Hlk506370416"/>
       <w:r>
         <w:rPr>
           <w:noProof/>
@@ -297,7 +295,7 @@
         <w:t>Dernière IP valide : 172.16.31.254</w:t>
       </w:r>
     </w:p>
-    <w:bookmarkEnd w:id="5"/>
+    <w:bookmarkEnd w:id="4"/>
     <w:p>
       <w:r>
         <w:rPr>
@@ -344,13 +342,7 @@
                         <w:txbxContent>
                           <w:p>
                             <w:r>
-                              <w:t>1</w:t>
-                            </w:r>
-                            <w:r>
-                              <w:t xml:space="preserve"> R</w:t>
-                            </w:r>
-                            <w:r>
-                              <w:t xml:space="preserve"> </w:t>
+                              <w:t xml:space="preserve">1 R </w:t>
                             </w:r>
                           </w:p>
                         </w:txbxContent>
@@ -377,13 +369,7 @@
                   <w:txbxContent>
                     <w:p>
                       <w:r>
-                        <w:t>1</w:t>
-                      </w:r>
-                      <w:r>
-                        <w:t xml:space="preserve"> R</w:t>
-                      </w:r>
-                      <w:r>
-                        <w:t xml:space="preserve"> </w:t>
+                        <w:t xml:space="preserve">1 R </w:t>
                       </w:r>
                     </w:p>
                   </w:txbxContent>
@@ -545,10 +531,7 @@
                         <w:txbxContent>
                           <w:p>
                             <w:r>
-                              <w:t>2 R</w:t>
-                            </w:r>
-                            <w:r>
-                              <w:t xml:space="preserve"> </w:t>
+                              <w:t xml:space="preserve">2 R </w:t>
                             </w:r>
                           </w:p>
                         </w:txbxContent>
@@ -575,10 +558,7 @@
                   <w:txbxContent>
                     <w:p>
                       <w:r>
-                        <w:t>2 R</w:t>
-                      </w:r>
-                      <w:r>
-                        <w:t xml:space="preserve"> </w:t>
+                        <w:t xml:space="preserve">2 R </w:t>
                       </w:r>
                     </w:p>
                   </w:txbxContent>
@@ -725,10 +705,7 @@
                         <w:txbxContent>
                           <w:p>
                             <w:r>
-                              <w:t>3 R</w:t>
-                            </w:r>
-                            <w:r>
-                              <w:t xml:space="preserve"> </w:t>
+                              <w:t xml:space="preserve">3 R </w:t>
                             </w:r>
                           </w:p>
                         </w:txbxContent>
@@ -755,10 +732,7 @@
                   <w:txbxContent>
                     <w:p>
                       <w:r>
-                        <w:t>3 R</w:t>
-                      </w:r>
-                      <w:r>
-                        <w:t xml:space="preserve"> </w:t>
+                        <w:t xml:space="preserve">3 R </w:t>
                       </w:r>
                     </w:p>
                   </w:txbxContent>
@@ -851,7 +825,7 @@
         <w:t>172.16.64.1</w:t>
       </w:r>
     </w:p>
-    <w:bookmarkEnd w:id="4"/>
+    <w:bookmarkEnd w:id="3"/>
     <w:p>
       <w:r>
         <w:t>172.16.0100 1111.1111 111</w:t>
@@ -865,11 +839,426 @@
     </w:p>
     <w:p/>
     <w:p/>
-    <w:p>
-      <w:r>
-        <w:t>33</w:t>
-      </w:r>
-    </w:p>
+    <w:p/>
+    <w:p/>
+    <w:p/>
+    <w:p>
+      <w:r>
+        <w:t>255.255.255.192</w:t>
+      </w:r>
+    </w:p>
+    <w:p>
+      <w:r>
+        <w:t>172.16.16.0 /26</w:t>
+      </w:r>
+    </w:p>
+    <w:p>
+      <w:r>
+        <w:t>255.255.255.11 00  0000</w:t>
+      </w:r>
+    </w:p>
+    <w:p/>
+    <w:p>
+      <w:r>
+        <w:t>IDR1 : 172.16.16.0</w:t>
+      </w:r>
+    </w:p>
+    <w:p>
+      <w:pPr>
+        <w:rPr>
+          <w:lang w:val="en-US"/>
+        </w:rPr>
+      </w:pPr>
+      <w:r>
+        <w:rPr>
+          <w:lang w:val="en-US"/>
+        </w:rPr>
+        <w:t>IDR2 : 172.16.16.64</w:t>
+      </w:r>
+      <w:r>
+        <w:rPr>
+          <w:lang w:val="en-US"/>
+        </w:rPr>
+        <w:t xml:space="preserve"> 01</w:t>
+      </w:r>
+      <w:r>
+        <w:rPr>
+          <w:lang w:val="en-US"/>
+        </w:rPr>
+        <w:t>00 0000</w:t>
+      </w:r>
+    </w:p>
+    <w:p>
+      <w:pPr>
+        <w:rPr>
+          <w:lang w:val="en-US"/>
+        </w:rPr>
+      </w:pPr>
+      <w:r>
+        <w:rPr>
+          <w:lang w:val="en-US"/>
+        </w:rPr>
+        <w:t>IDR3 : 172.16.16.128</w:t>
+      </w:r>
+      <w:r>
+        <w:rPr>
+          <w:lang w:val="en-US"/>
+        </w:rPr>
+        <w:t xml:space="preserve"> 1000 0000</w:t>
+      </w:r>
+      <w:r>
+        <w:rPr>
+          <w:lang w:val="en-US"/>
+        </w:rPr>
+        <w:t>6</w:t>
+      </w:r>
+      <w:bookmarkStart w:id="5" w:name="_GoBack"/>
+      <w:bookmarkEnd w:id="5"/>
+    </w:p>
+    <w:p>
+      <w:pPr>
+        <w:rPr>
+          <w:lang w:val="en-US"/>
+        </w:rPr>
+      </w:pPr>
+      <w:r>
+        <w:rPr>
+          <w:lang w:val="en-US"/>
+        </w:rPr>
+        <w:t>I</w:t>
+      </w:r>
+      <w:r>
+        <w:rPr>
+          <w:lang w:val="en-US"/>
+        </w:rPr>
+        <w:t>DR4 :172.16.16.192</w:t>
+      </w:r>
+      <w:r>
+        <w:rPr>
+          <w:lang w:val="en-US"/>
+        </w:rPr>
+        <w:tab/>
+        <w:t xml:space="preserve"> </w:t>
+      </w:r>
+      <w:r>
+        <w:rPr>
+          <w:lang w:val="en-US"/>
+        </w:rPr>
+        <w:tab/>
+        <w:t>11</w:t>
+      </w:r>
+    </w:p>
+    <w:p>
+      <w:pPr>
+        <w:rPr>
+          <w:lang w:val="en-US"/>
+        </w:rPr>
+      </w:pPr>
+      <w:r>
+        <w:rPr>
+          <w:noProof/>
+        </w:rPr>
+        <mc:AlternateContent>
+          <mc:Choice Requires="wps">
+            <w:drawing>
+              <wp:anchor distT="0" distB="0" distL="114300" distR="114300" simplePos="0" relativeHeight="251673600" behindDoc="0" locked="0" layoutInCell="1" allowOverlap="1">
+                <wp:simplePos x="0" y="0"/>
+                <wp:positionH relativeFrom="column">
+                  <wp:posOffset>1665605</wp:posOffset>
+                </wp:positionH>
+                <wp:positionV relativeFrom="paragraph">
+                  <wp:posOffset>231170</wp:posOffset>
+                </wp:positionV>
+                <wp:extent cx="2594344" cy="2367517"/>
+                <wp:effectExtent l="0" t="0" r="15875" b="13970"/>
+                <wp:wrapNone/>
+                <wp:docPr id="1" name="Zone de texte 1"/>
+                <wp:cNvGraphicFramePr/>
+                <a:graphic xmlns:a="http://schemas.openxmlformats.org/drawingml/2006/main">
+                  <a:graphicData uri="http://schemas.microsoft.com/office/word/2010/wordprocessingShape">
+                    <wps:wsp>
+                      <wps:cNvSpPr txBox="1"/>
+                      <wps:spPr>
+                        <a:xfrm>
+                          <a:off x="0" y="0"/>
+                          <a:ext cx="2594344" cy="2367517"/>
+                        </a:xfrm>
+                        <a:prstGeom prst="rect">
+                          <a:avLst/>
+                        </a:prstGeom>
+                        <a:solidFill>
+                          <a:schemeClr val="lt1"/>
+                        </a:solidFill>
+                        <a:ln w="6350">
+                          <a:solidFill>
+                            <a:prstClr val="black"/>
+                          </a:solidFill>
+                        </a:ln>
+                      </wps:spPr>
+                      <wps:txbx>
+                        <w:txbxContent>
+                          <w:p>
+                            <w:r>
+                              <w:t>@1</w:t>
+                            </w:r>
+                          </w:p>
+                          <w:p>
+                            <w:r>
+                              <w:t>. . .63</w:t>
+                            </w:r>
+                          </w:p>
+                          <w:p>
+                            <w:r>
+                              <w:t>@2</w:t>
+                            </w:r>
+                          </w:p>
+                          <w:p>
+                            <w:r>
+                              <w:t>…127</w:t>
+                            </w:r>
+                          </w:p>
+                          <w:p>
+                            <w:r>
+                              <w:t>@3</w:t>
+                            </w:r>
+                          </w:p>
+                          <w:p>
+                            <w:r>
+                              <w:t>…191</w:t>
+                            </w:r>
+                          </w:p>
+                        </w:txbxContent>
+                      </wps:txbx>
+                      <wps:bodyPr rot="0" spcFirstLastPara="0" vertOverflow="overflow" horzOverflow="overflow" vert="horz" wrap="square" lIns="91440" tIns="45720" rIns="91440" bIns="45720" numCol="1" spcCol="0" rtlCol="0" fromWordArt="0" anchor="t" anchorCtr="0" forceAA="0" compatLnSpc="1">
+                        <a:prstTxWarp prst="textNoShape">
+                          <a:avLst/>
+                        </a:prstTxWarp>
+                        <a:noAutofit/>
+                      </wps:bodyPr>
+                    </wps:wsp>
+                  </a:graphicData>
+                </a:graphic>
+                <wp14:sizeRelV relativeFrom="margin">
+                  <wp14:pctHeight>0</wp14:pctHeight>
+                </wp14:sizeRelV>
+              </wp:anchor>
+            </w:drawing>
+          </mc:Choice>
+          <mc:Fallback>
+            <w:pict>
+              <v:shape id="Zone de texte 1" o:spid="_x0000_s1030" type="#_x0000_t202" style="position:absolute;margin-left:131.15pt;margin-top:18.2pt;width:204.3pt;height:186.4pt;z-index:251673600;visibility:visible;mso-wrap-style:square;mso-height-percent:0;mso-wrap-distance-left:9pt;mso-wrap-distance-top:0;mso-wrap-distance-right:9pt;mso-wrap-distance-bottom:0;mso-position-horizontal:absolute;mso-position-horizontal-relative:text;mso-position-vertical:absolute;mso-position-vertical-relative:text;mso-height-percent:0;mso-height-relative:margin;v-text-anchor:top" o:gfxdata="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" fillcolor="white [3201]" strokeweight=".5pt">
+                <v:textbox>
+                  <w:txbxContent>
+                    <w:p>
+                      <w:r>
+                        <w:t>@1</w:t>
+                      </w:r>
+                    </w:p>
+                    <w:p>
+                      <w:r>
+                        <w:t>. . .63</w:t>
+                      </w:r>
+                    </w:p>
+                    <w:p>
+                      <w:r>
+                        <w:t>@2</w:t>
+                      </w:r>
+                    </w:p>
+                    <w:p>
+                      <w:r>
+                        <w:t>…127</w:t>
+                      </w:r>
+                    </w:p>
+                    <w:p>
+                      <w:r>
+                        <w:t>@3</w:t>
+                      </w:r>
+                    </w:p>
+                    <w:p>
+                      <w:r>
+                        <w:t>…191</w:t>
+                      </w:r>
+                    </w:p>
+                  </w:txbxContent>
+                </v:textbox>
+              </v:shape>
+            </w:pict>
+          </mc:Fallback>
+        </mc:AlternateContent>
+      </w:r>
+    </w:p>
+    <w:p>
+      <w:pPr>
+        <w:rPr>
+          <w:lang w:val="en-US"/>
+        </w:rPr>
+      </w:pPr>
+      <w:r>
+        <w:rPr>
+          <w:lang w:val="en-US"/>
+        </w:rPr>
+        <w:t>1RESAU ip valide</w:t>
+      </w:r>
+    </w:p>
+    <w:p>
+      <w:r>
+        <w:t>1 à 62</w:t>
+      </w:r>
+    </w:p>
+    <w:p>
+      <w:r>
+        <w:t>2reseau</w:t>
+      </w:r>
+    </w:p>
+    <w:p>
+      <w:r>
+        <w:t>65 à 126</w:t>
+      </w:r>
+    </w:p>
+    <w:p>
+      <w:r>
+        <w:t>3resau</w:t>
+      </w:r>
+    </w:p>
+    <w:p>
+      <w:r>
+        <w:t>129 à 190</w:t>
+      </w:r>
+    </w:p>
+    <w:p/>
+    <w:p/>
+    <w:p/>
+    <w:p/>
+    <w:p/>
+    <w:p/>
+    <w:p/>
+    <w:p/>
+    <w:p/>
+    <w:p/>
+    <w:p/>
+    <w:p/>
+    <w:p/>
+    <w:p/>
+    <w:p/>
+    <w:p/>
+    <w:p>
+      <w:r>
+        <w:t>INTERCONNEXION</w:t>
+      </w:r>
+    </w:p>
+    <w:p>
+      <w:r>
+        <w:t>172.16.16.</w:t>
+      </w:r>
+      <w:r>
+        <w:t>192</w:t>
+      </w:r>
+      <w:r>
+        <w:t xml:space="preserve"> /30</w:t>
+      </w:r>
+    </w:p>
+    <w:p>
+      <w:r>
+        <w:t>255.255.255.1111 1100</w:t>
+      </w:r>
+    </w:p>
+    <w:p>
+      <w:r>
+        <w:t>255.255.255.252</w:t>
+      </w:r>
+    </w:p>
+    <w:p>
+      <w:r>
+        <w:t>255.255.255.1111 11</w:t>
+      </w:r>
+      <w:r>
+        <w:t xml:space="preserve"> </w:t>
+      </w:r>
+      <w:r>
+        <w:t>00</w:t>
+      </w:r>
+    </w:p>
+    <w:p>
+      <w:r>
+        <w:t>172.16.16    .0000 01 00</w:t>
+      </w:r>
+    </w:p>
+    <w:p>
+      <w:r>
+        <w:t>IDR 172.16.16.</w:t>
+      </w:r>
+      <w:r>
+        <w:t>0 /30</w:t>
+      </w:r>
+    </w:p>
+    <w:p/>
+    <w:p>
+      <w:r>
+        <w:t>IDR2 172.16.16.4</w:t>
+      </w:r>
+      <w:r>
+        <w:t xml:space="preserve">    5 à 6</w:t>
+      </w:r>
+    </w:p>
+    <w:p>
+      <w:r>
+        <w:t>IDR3 172.16.16.8</w:t>
+      </w:r>
+      <w:r>
+        <w:t xml:space="preserve">    9 à10</w:t>
+      </w:r>
+    </w:p>
+    <w:p>
+      <w:r>
+        <w:t>ATTENTION</w:t>
+      </w:r>
+    </w:p>
+    <w:p>
+      <w:r>
+        <w:t>IP PRISE</w:t>
+      </w:r>
+    </w:p>
+    <w:p>
+      <w:r>
+        <w:t>172.16.16</w:t>
+      </w:r>
+      <w:r>
+        <w:t>.1 à . 11</w:t>
+      </w:r>
+    </w:p>
+    <w:p/>
+    <w:p/>
+    <w:p/>
+    <w:p/>
+    <w:p/>
+    <w:p/>
+    <w:p/>
+    <w:p/>
+    <w:p/>
+    <w:p/>
+    <w:p/>
+    <w:p/>
+    <w:p/>
+    <w:p/>
+    <w:p/>
+    <w:p/>
+    <w:p/>
+    <w:p/>
+    <w:p/>
+    <w:p/>
+    <w:p/>
+    <w:p/>
+    <w:p/>
+    <w:p/>
+    <w:p/>
+    <w:p/>
+    <w:p/>
+    <w:p/>
+    <w:p/>
+    <w:p/>
+    <w:p/>
+    <w:p/>
+    <w:p/>
     <w:sectPr>
       <w:pgSz w:w="11906" w:h="16838"/>
       <w:pgMar w:top="1417" w:right="1417" w:bottom="1417" w:left="1417" w:header="720" w:footer="720" w:gutter="0"/>

</xml_diff>

<commit_message>
changemement de l adresse de resau du siege sociale et puis d autres trucs
</commit_message>
<xml_diff>
--- a/Adressage.docx
+++ b/Adressage.docx
@@ -1235,10 +1235,18 @@
         <w:t xml:space="preserve"> switch f1</w:t>
       </w:r>
     </w:p>
+    <w:p/>
+    <w:p>
+      <w:r>
+        <w:t>Le ping de routeur a routeur e passant par le siege sociale ne parche pas</w:t>
+      </w:r>
+    </w:p>
+    <w:p/>
     <w:p>
       <w:bookmarkStart w:id="5" w:name="_GoBack"/>
       <w:bookmarkEnd w:id="5"/>
     </w:p>
+    <w:p/>
     <w:p/>
     <w:p/>
     <w:p/>
@@ -2143,7 +2151,7 @@
 </file>
 
 <file path=customXml/itemProps1.xml><?xml version="1.0" encoding="utf-8"?>
-<ds:datastoreItem xmlns:ds="http://schemas.openxmlformats.org/officeDocument/2006/customXml" ds:itemID="{AE7AE2B9-0389-48E7-8931-B9C83868B00B}">
+<ds:datastoreItem xmlns:ds="http://schemas.openxmlformats.org/officeDocument/2006/customXml" ds:itemID="{F6035CA7-4D4B-4E27-B3C2-8F60986E7202}">
   <ds:schemaRefs>
     <ds:schemaRef ds:uri="http://schemas.openxmlformats.org/officeDocument/2006/bibliography"/>
   </ds:schemaRefs>

</xml_diff>